<commit_message>
FO TO 6 af
</commit_message>
<xml_diff>
--- a/Documenten EenmaalAndermaal/Functioneel Technisch Ontwerp/Sprint 2/FO TO - Story 6.docx
+++ b/Documenten EenmaalAndermaal/Functioneel Technisch Ontwerp/Sprint 2/FO TO - Story 6.docx
@@ -22,11 +22,6 @@
       </w:r>
     </w:p>
     <w:p>
-      <w:pPr>
-        <w:rPr>
-          <w:b/>
-        </w:rPr>
-      </w:pPr>
       <w:proofErr w:type="spellStart"/>
       <w:r>
         <w:rPr>
@@ -76,8 +71,8 @@
         </w:rPr>
         <w:drawing>
           <wp:inline distT="0" distB="0" distL="0" distR="0">
-            <wp:extent cx="5935980" cy="2758440"/>
-            <wp:effectExtent l="0" t="0" r="7620" b="3810"/>
+            <wp:extent cx="4991100" cy="2319356"/>
+            <wp:effectExtent l="0" t="0" r="0" b="5080"/>
             <wp:docPr id="2" name="Picture 2"/>
             <wp:cNvGraphicFramePr>
               <a:graphicFrameLocks xmlns:a="http://schemas.openxmlformats.org/drawingml/2006/main" noChangeAspect="1"/>
@@ -107,7 +102,7 @@
                   <pic:spPr bwMode="auto">
                     <a:xfrm>
                       <a:off x="0" y="0"/>
-                      <a:ext cx="5935980" cy="2758440"/>
+                      <a:ext cx="5037724" cy="2341022"/>
                     </a:xfrm>
                     <a:prstGeom prst="rect">
                       <a:avLst/>
@@ -130,12 +125,6 @@
           <w:b/>
         </w:rPr>
       </w:pPr>
-      <w:r>
-        <w:rPr>
-          <w:b/>
-        </w:rPr>
-        <w:br w:type="page"/>
-      </w:r>
     </w:p>
     <w:p>
       <w:proofErr w:type="spellStart"/>
@@ -143,7 +132,6 @@
         <w:rPr>
           <w:b/>
         </w:rPr>
-        <w:lastRenderedPageBreak/>
         <w:t>Wireframe</w:t>
       </w:r>
       <w:proofErr w:type="spellEnd"/>
@@ -187,8 +175,6 @@
       <w:r>
         <w:t>.</w:t>
       </w:r>
-      <w:bookmarkStart w:id="0" w:name="_GoBack"/>
-      <w:bookmarkEnd w:id="0"/>
     </w:p>
     <w:p>
       <w:r>
@@ -197,8 +183,8 @@
         </w:rPr>
         <w:drawing>
           <wp:inline distT="0" distB="0" distL="0" distR="0">
-            <wp:extent cx="5935980" cy="3764280"/>
-            <wp:effectExtent l="0" t="0" r="7620" b="7620"/>
+            <wp:extent cx="5151120" cy="3266564"/>
+            <wp:effectExtent l="0" t="0" r="0" b="0"/>
             <wp:docPr id="3" name="Picture 3"/>
             <wp:cNvGraphicFramePr>
               <a:graphicFrameLocks xmlns:a="http://schemas.openxmlformats.org/drawingml/2006/main" noChangeAspect="1"/>
@@ -228,7 +214,7 @@
                   <pic:spPr bwMode="auto">
                     <a:xfrm>
                       <a:off x="0" y="0"/>
-                      <a:ext cx="5935980" cy="3764280"/>
+                      <a:ext cx="5190756" cy="3291699"/>
                     </a:xfrm>
                     <a:prstGeom prst="rect">
                       <a:avLst/>
@@ -245,39 +231,146 @@
         </w:drawing>
       </w:r>
     </w:p>
+    <w:p>
+      <w:pPr>
+        <w:rPr>
+          <w:b/>
+        </w:rPr>
+      </w:pPr>
+      <w:r>
+        <w:rPr>
+          <w:rStyle w:val="Heading2Char"/>
+        </w:rPr>
+        <w:lastRenderedPageBreak/>
+        <w:t>Functionaliteit</w:t>
+      </w:r>
+      <w:r>
+        <w:rPr>
+          <w:b/>
+        </w:rPr>
+        <w:t xml:space="preserve"> </w:t>
+      </w:r>
+    </w:p>
+    <w:p>
+      <w:r>
+        <w:t xml:space="preserve">Om verkoper te worden moet dit formulier ingevuld worden, je betaalgegevens moeten namelijk bekend zijn. </w:t>
+      </w:r>
+      <w:r>
+        <w:t>Bij</w:t>
+      </w:r>
+      <w:r>
+        <w:t xml:space="preserve"> het invullen van het formulier worden een twee checks uitgevoerd:</w:t>
+      </w:r>
+    </w:p>
+    <w:p>
+      <w:pPr>
+        <w:pStyle w:val="ListParagraph"/>
+        <w:numPr>
+          <w:ilvl w:val="0"/>
+          <w:numId w:val="2"/>
+        </w:numPr>
+      </w:pPr>
+      <w:r>
+        <w:t>Er wordt gecheckt of er minimaal 1 van de 2 betaalmanieren is ingevuld.</w:t>
+      </w:r>
+    </w:p>
+    <w:p>
+      <w:pPr>
+        <w:pStyle w:val="ListParagraph"/>
+        <w:numPr>
+          <w:ilvl w:val="0"/>
+          <w:numId w:val="2"/>
+        </w:numPr>
+      </w:pPr>
+      <w:r>
+        <w:t>Er wordt gecheckt of de ingevulde waardes echte bank/creditcard gegevens zijn.</w:t>
+      </w:r>
+    </w:p>
+    <w:p>
+      <w:r>
+        <w:t>Als de input door deze checks heen komt word de data in de database gezet</w:t>
+      </w:r>
+      <w:r>
+        <w:t>, dit moet dan nog goedgekeurd worden door een beheerder. Als dit gebeurt is wordt de gebruiker gezien als een verkoper.</w:t>
+      </w:r>
+    </w:p>
     <w:p/>
     <w:p>
-      <w:r>
-        <w:rPr>
-          <w:rStyle w:val="Heading2Char"/>
-        </w:rPr>
-        <w:t>Functionaliteit</w:t>
-      </w:r>
-      <w:r>
+      <w:pPr>
+        <w:pStyle w:val="Heading2"/>
         <w:rPr>
           <w:b/>
         </w:rPr>
-        <w:t xml:space="preserve"> </w:t>
-      </w:r>
-      <w:r>
-        <w:rPr>
-          <w:b/>
-        </w:rPr>
-        <w:br/>
+      </w:pPr>
+      <w:r>
+        <w:t>Technisch</w:t>
       </w:r>
     </w:p>
     <w:p>
-      <w:pPr>
-        <w:pStyle w:val="Heading2"/>
-        <w:rPr>
-          <w:b/>
-        </w:rPr>
-      </w:pPr>
-      <w:r>
-        <w:t>Technisch</w:t>
+      <w:r>
+        <w:t xml:space="preserve">Als op </w:t>
+      </w:r>
+      <w:proofErr w:type="spellStart"/>
+      <w:r>
+        <w:t>submit</w:t>
+      </w:r>
+      <w:proofErr w:type="spellEnd"/>
+      <w:r>
+        <w:t xml:space="preserve"> wordt geklikt wordt er met behulp van javascript gekeken of er minimaal 1 </w:t>
+      </w:r>
+      <w:proofErr w:type="spellStart"/>
+      <w:r>
+        <w:t>tekstvak</w:t>
+      </w:r>
+      <w:proofErr w:type="spellEnd"/>
+      <w:r>
+        <w:t xml:space="preserve"> is ingevuld, als dit </w:t>
+      </w:r>
+      <w:proofErr w:type="spellStart"/>
+      <w:r>
+        <w:t>tekstvak</w:t>
+      </w:r>
+      <w:proofErr w:type="spellEnd"/>
+      <w:r>
+        <w:t xml:space="preserve"> de IBAN is wordt er ook gecheckt of de gebruiker een bank heeft geselecteerd uit het </w:t>
+      </w:r>
+      <w:proofErr w:type="spellStart"/>
+      <w:r>
+        <w:t>dropdown</w:t>
+      </w:r>
+      <w:proofErr w:type="spellEnd"/>
+      <w:r>
+        <w:t xml:space="preserve"> menu.</w:t>
       </w:r>
     </w:p>
-    <w:p/>
+    <w:p>
+      <w:r>
+        <w:t xml:space="preserve">Vervolgens wordt er met behulp van </w:t>
+      </w:r>
+      <w:proofErr w:type="spellStart"/>
+      <w:r>
+        <w:t>php</w:t>
+      </w:r>
+      <w:proofErr w:type="spellEnd"/>
+      <w:r>
+        <w:t xml:space="preserve"> gecheckt of de gegevens kloppen, dit wordt gedaan door de IBAN/cc nummers langs gaan en kijken of ze de algoritmes volgen die gebruikt worden bij het aanmaken van zo een nummer.</w:t>
+      </w:r>
+    </w:p>
+    <w:p>
+      <w:r>
+        <w:t xml:space="preserve">Als deze gegevens kloppen worden ze in de Verkoper tabel gezet met in de kolom </w:t>
+      </w:r>
+      <w:proofErr w:type="spellStart"/>
+      <w:r>
+        <w:t>Controle_optie</w:t>
+      </w:r>
+      <w:proofErr w:type="spellEnd"/>
+      <w:r>
+        <w:t xml:space="preserve"> de waarde “In afwachting”. De beheerder kan deze mensen dan goedkeuren door in de Gebruiker tabel in de kolom Verkoper de 0 in een 1 te veranderen.</w:t>
+      </w:r>
+      <w:bookmarkStart w:id="0" w:name="_GoBack"/>
+      <w:bookmarkEnd w:id="0"/>
+    </w:p>
     <w:sectPr>
       <w:pgSz w:w="12240" w:h="15840"/>
       <w:pgMar w:top="1440" w:right="1440" w:bottom="1440" w:left="1440" w:header="720" w:footer="720" w:gutter="0"/>
@@ -379,8 +472,124 @@
       </w:pPr>
     </w:lvl>
   </w:abstractNum>
+  <w:abstractNum w:abstractNumId="1" w15:restartNumberingAfterBreak="0">
+    <w:nsid w:val="72AD3665"/>
+    <w:multiLevelType w:val="hybridMultilevel"/>
+    <w:tmpl w:val="D9BC986C"/>
+    <w:lvl w:ilvl="0" w:tplc="04130001">
+      <w:start w:val="1"/>
+      <w:numFmt w:val="bullet"/>
+      <w:lvlText w:val=""/>
+      <w:lvlJc w:val="left"/>
+      <w:pPr>
+        <w:ind w:left="720" w:hanging="360"/>
+      </w:pPr>
+      <w:rPr>
+        <w:rFonts w:ascii="Symbol" w:hAnsi="Symbol" w:hint="default"/>
+      </w:rPr>
+    </w:lvl>
+    <w:lvl w:ilvl="1" w:tplc="04130003" w:tentative="1">
+      <w:start w:val="1"/>
+      <w:numFmt w:val="bullet"/>
+      <w:lvlText w:val="o"/>
+      <w:lvlJc w:val="left"/>
+      <w:pPr>
+        <w:ind w:left="1440" w:hanging="360"/>
+      </w:pPr>
+      <w:rPr>
+        <w:rFonts w:ascii="Courier New" w:hAnsi="Courier New" w:cs="Courier New" w:hint="default"/>
+      </w:rPr>
+    </w:lvl>
+    <w:lvl w:ilvl="2" w:tplc="04130005" w:tentative="1">
+      <w:start w:val="1"/>
+      <w:numFmt w:val="bullet"/>
+      <w:lvlText w:val=""/>
+      <w:lvlJc w:val="left"/>
+      <w:pPr>
+        <w:ind w:left="2160" w:hanging="360"/>
+      </w:pPr>
+      <w:rPr>
+        <w:rFonts w:ascii="Wingdings" w:hAnsi="Wingdings" w:hint="default"/>
+      </w:rPr>
+    </w:lvl>
+    <w:lvl w:ilvl="3" w:tplc="04130001" w:tentative="1">
+      <w:start w:val="1"/>
+      <w:numFmt w:val="bullet"/>
+      <w:lvlText w:val=""/>
+      <w:lvlJc w:val="left"/>
+      <w:pPr>
+        <w:ind w:left="2880" w:hanging="360"/>
+      </w:pPr>
+      <w:rPr>
+        <w:rFonts w:ascii="Symbol" w:hAnsi="Symbol" w:hint="default"/>
+      </w:rPr>
+    </w:lvl>
+    <w:lvl w:ilvl="4" w:tplc="04130003" w:tentative="1">
+      <w:start w:val="1"/>
+      <w:numFmt w:val="bullet"/>
+      <w:lvlText w:val="o"/>
+      <w:lvlJc w:val="left"/>
+      <w:pPr>
+        <w:ind w:left="3600" w:hanging="360"/>
+      </w:pPr>
+      <w:rPr>
+        <w:rFonts w:ascii="Courier New" w:hAnsi="Courier New" w:cs="Courier New" w:hint="default"/>
+      </w:rPr>
+    </w:lvl>
+    <w:lvl w:ilvl="5" w:tplc="04130005" w:tentative="1">
+      <w:start w:val="1"/>
+      <w:numFmt w:val="bullet"/>
+      <w:lvlText w:val=""/>
+      <w:lvlJc w:val="left"/>
+      <w:pPr>
+        <w:ind w:left="4320" w:hanging="360"/>
+      </w:pPr>
+      <w:rPr>
+        <w:rFonts w:ascii="Wingdings" w:hAnsi="Wingdings" w:hint="default"/>
+      </w:rPr>
+    </w:lvl>
+    <w:lvl w:ilvl="6" w:tplc="04130001" w:tentative="1">
+      <w:start w:val="1"/>
+      <w:numFmt w:val="bullet"/>
+      <w:lvlText w:val=""/>
+      <w:lvlJc w:val="left"/>
+      <w:pPr>
+        <w:ind w:left="5040" w:hanging="360"/>
+      </w:pPr>
+      <w:rPr>
+        <w:rFonts w:ascii="Symbol" w:hAnsi="Symbol" w:hint="default"/>
+      </w:rPr>
+    </w:lvl>
+    <w:lvl w:ilvl="7" w:tplc="04130003" w:tentative="1">
+      <w:start w:val="1"/>
+      <w:numFmt w:val="bullet"/>
+      <w:lvlText w:val="o"/>
+      <w:lvlJc w:val="left"/>
+      <w:pPr>
+        <w:ind w:left="5760" w:hanging="360"/>
+      </w:pPr>
+      <w:rPr>
+        <w:rFonts w:ascii="Courier New" w:hAnsi="Courier New" w:cs="Courier New" w:hint="default"/>
+      </w:rPr>
+    </w:lvl>
+    <w:lvl w:ilvl="8" w:tplc="04130005" w:tentative="1">
+      <w:start w:val="1"/>
+      <w:numFmt w:val="bullet"/>
+      <w:lvlText w:val=""/>
+      <w:lvlJc w:val="left"/>
+      <w:pPr>
+        <w:ind w:left="6480" w:hanging="360"/>
+      </w:pPr>
+      <w:rPr>
+        <w:rFonts w:ascii="Wingdings" w:hAnsi="Wingdings" w:hint="default"/>
+      </w:rPr>
+    </w:lvl>
+  </w:abstractNum>
   <w:num w:numId="1">
     <w:abstractNumId w:val="0"/>
+  </w:num>
+  <w:num w:numId="2">
+    <w:abstractNumId w:val="1"/>
   </w:num>
 </w:numbering>
 </file>
@@ -830,6 +1039,7 @@
   <w:style w:type="character" w:default="1" w:styleId="DefaultParagraphFont">
     <w:name w:val="Default Paragraph Font"/>
     <w:uiPriority w:val="1"/>
+    <w:semiHidden/>
     <w:unhideWhenUsed/>
   </w:style>
   <w:style w:type="table" w:default="1" w:styleId="TableNormal">
@@ -878,6 +1088,17 @@
       <w:sz w:val="26"/>
       <w:szCs w:val="26"/>
     </w:rPr>
+  </w:style>
+  <w:style w:type="paragraph" w:styleId="ListParagraph">
+    <w:name w:val="List Paragraph"/>
+    <w:basedOn w:val="Normal"/>
+    <w:uiPriority w:val="34"/>
+    <w:qFormat/>
+    <w:rsid w:val="00CE224F"/>
+    <w:pPr>
+      <w:ind w:left="720"/>
+      <w:contextualSpacing/>
+    </w:pPr>
   </w:style>
 </w:styles>
 </file>

</xml_diff>